<commit_message>
Correção da validação e novas colunas
O erro relacionado ao class-validator foi corrigido e novas colunas foram implementadas (idade e senha).
Entretanto a configuração do hasher da coluna senha, não foi feito com sucesso. Mas logo será reolvido.
</commit_message>
<xml_diff>
--- a/AnotaçõesNestJS.docx
+++ b/AnotaçõesNestJS.docx
@@ -26,168 +26,107 @@
         <w:rPr>
           <w:highlight w:val="yellow"/>
         </w:rPr>
-        <w:t xml:space="preserve">Baixar o </w:t>
-      </w:r>
-      <w:proofErr w:type="spellStart"/>
+        <w:t>Baixar o nestjs:</w:t>
+      </w:r>
+      <w:r>
+        <w:t xml:space="preserve"> </w:t>
+      </w:r>
+    </w:p>
+    <w:p>
+      <w:pPr>
+        <w:spacing w:line="240" w:lineRule="exact"/>
+      </w:pPr>
+      <w:r>
+        <w:t>npm install -g @nestjs/cli</w:t>
+      </w:r>
+    </w:p>
+    <w:p>
+      <w:pPr>
+        <w:spacing w:line="240" w:lineRule="exact"/>
+      </w:pPr>
+    </w:p>
+    <w:p>
+      <w:pPr>
+        <w:spacing w:line="240" w:lineRule="exact"/>
+      </w:pPr>
       <w:r>
         <w:rPr>
           <w:highlight w:val="yellow"/>
         </w:rPr>
-        <w:t>nestjs</w:t>
-      </w:r>
-      <w:proofErr w:type="spellEnd"/>
+        <w:t>Criar um arquivo com o nest:</w:t>
+      </w:r>
+    </w:p>
+    <w:p>
+      <w:pPr>
+        <w:spacing w:line="240" w:lineRule="exact"/>
+        <w:rPr>
+          <w:lang w:val="en-US"/>
+        </w:rPr>
+      </w:pPr>
+      <w:r>
+        <w:t xml:space="preserve"> </w:t>
+      </w:r>
+      <w:r>
+        <w:rPr>
+          <w:lang w:val="en-US"/>
+        </w:rPr>
+        <w:t>npm nest new task-management-api-2</w:t>
+      </w:r>
+    </w:p>
+    <w:p>
+      <w:pPr>
+        <w:spacing w:line="240" w:lineRule="exact"/>
+        <w:rPr>
+          <w:lang w:val="en-US"/>
+        </w:rPr>
+      </w:pPr>
+    </w:p>
+    <w:p>
+      <w:pPr>
+        <w:spacing w:line="240" w:lineRule="exact"/>
+      </w:pPr>
       <w:r>
         <w:rPr>
           <w:highlight w:val="yellow"/>
         </w:rPr>
-        <w:t>:</w:t>
-      </w:r>
-      <w:r>
-        <w:t xml:space="preserve"> </w:t>
-      </w:r>
-    </w:p>
-    <w:p>
-      <w:pPr>
-        <w:spacing w:line="240" w:lineRule="exact"/>
-      </w:pPr>
-      <w:proofErr w:type="spellStart"/>
-      <w:r>
-        <w:t>npm</w:t>
-      </w:r>
-      <w:proofErr w:type="spellEnd"/>
-      <w:r>
-        <w:t xml:space="preserve"> </w:t>
-      </w:r>
-      <w:proofErr w:type="spellStart"/>
-      <w:r>
-        <w:t>install</w:t>
-      </w:r>
-      <w:proofErr w:type="spellEnd"/>
-      <w:r>
-        <w:t xml:space="preserve"> -g @nestjs/cli</w:t>
-      </w:r>
-    </w:p>
-    <w:p>
-      <w:pPr>
-        <w:spacing w:line="240" w:lineRule="exact"/>
-      </w:pPr>
-    </w:p>
-    <w:p>
-      <w:pPr>
-        <w:spacing w:line="240" w:lineRule="exact"/>
-      </w:pPr>
-      <w:r>
-        <w:rPr>
-          <w:highlight w:val="yellow"/>
-        </w:rPr>
-        <w:t xml:space="preserve">Criar um arquivo com o </w:t>
-      </w:r>
-      <w:proofErr w:type="spellStart"/>
-      <w:r>
-        <w:rPr>
-          <w:highlight w:val="yellow"/>
-        </w:rPr>
-        <w:t>nest</w:t>
-      </w:r>
-      <w:proofErr w:type="spellEnd"/>
-      <w:r>
-        <w:rPr>
-          <w:highlight w:val="yellow"/>
-        </w:rPr>
-        <w:t>:</w:t>
-      </w:r>
-    </w:p>
-    <w:p>
-      <w:pPr>
-        <w:spacing w:line="240" w:lineRule="exact"/>
-        <w:rPr>
-          <w:lang w:val="en-US"/>
-        </w:rPr>
-      </w:pPr>
-      <w:r>
-        <w:t xml:space="preserve"> </w:t>
-      </w:r>
-      <w:proofErr w:type="spellStart"/>
-      <w:r>
-        <w:rPr>
-          <w:lang w:val="en-US"/>
-        </w:rPr>
-        <w:t>npm</w:t>
-      </w:r>
-      <w:proofErr w:type="spellEnd"/>
-      <w:r>
-        <w:rPr>
-          <w:lang w:val="en-US"/>
-        </w:rPr>
-        <w:t xml:space="preserve"> nest new task-management-api-2</w:t>
-      </w:r>
-    </w:p>
-    <w:p>
-      <w:pPr>
-        <w:spacing w:line="240" w:lineRule="exact"/>
-        <w:rPr>
-          <w:lang w:val="en-US"/>
-        </w:rPr>
-      </w:pPr>
-    </w:p>
-    <w:p>
-      <w:pPr>
-        <w:spacing w:line="240" w:lineRule="exact"/>
-      </w:pPr>
-      <w:r>
-        <w:rPr>
-          <w:highlight w:val="yellow"/>
-        </w:rPr>
         <w:t>Dependências para instalar:</w:t>
       </w:r>
     </w:p>
     <w:p>
       <w:pPr>
-        <w:spacing w:line="240" w:lineRule="exact"/>
-        <w:rPr>
-          <w:lang w:val="en-US"/>
-        </w:rPr>
-      </w:pPr>
-      <w:proofErr w:type="spellStart"/>
-      <w:r>
-        <w:rPr>
-          <w:lang w:val="en-US"/>
-        </w:rPr>
-        <w:t>npm</w:t>
-      </w:r>
-      <w:proofErr w:type="spellEnd"/>
-      <w:r>
-        <w:rPr>
-          <w:lang w:val="en-US"/>
-        </w:rPr>
-        <w:t xml:space="preserve"> install @nestjs/typeorm typeorm mysql2</w:t>
-      </w:r>
-      <w:r>
-        <w:rPr>
-          <w:lang w:val="en-US"/>
-        </w:rPr>
-        <w:t xml:space="preserve"> (</w:t>
-      </w:r>
-      <w:proofErr w:type="spellStart"/>
-      <w:r>
-        <w:rPr>
-          <w:lang w:val="en-US"/>
-        </w:rPr>
-        <w:t>typeOrm</w:t>
-      </w:r>
-      <w:proofErr w:type="spellEnd"/>
-      <w:r>
-        <w:rPr>
-          <w:lang w:val="en-US"/>
-        </w:rPr>
-        <w:t>)</w:t>
-      </w:r>
-    </w:p>
-    <w:p>
-      <w:pPr>
-        <w:spacing w:line="240" w:lineRule="exact"/>
-      </w:pPr>
-      <w:r>
+        <w:pStyle w:val="PargrafodaLista"/>
+        <w:numPr>
+          <w:ilvl w:val="0"/>
+          <w:numId w:val="2"/>
+        </w:numPr>
+        <w:spacing w:line="240" w:lineRule="exact"/>
+      </w:pPr>
+      <w:r>
+        <w:t>npm install @nestjs/typeorm typeorm mysql2</w:t>
+      </w:r>
+      <w:r>
+        <w:t xml:space="preserve"> (typeOrm)</w:t>
+      </w:r>
+    </w:p>
+    <w:p>
+      <w:pPr>
+        <w:pStyle w:val="PargrafodaLista"/>
+        <w:spacing w:line="240" w:lineRule="exact"/>
+      </w:pPr>
+    </w:p>
+    <w:p>
+      <w:pPr>
+        <w:pStyle w:val="PargrafodaLista"/>
+        <w:numPr>
+          <w:ilvl w:val="0"/>
+          <w:numId w:val="2"/>
+        </w:numPr>
+        <w:spacing w:line="240" w:lineRule="exact"/>
+      </w:pPr>
+      <w:r>
+        <w:rPr>
+          <w:noProof/>
+        </w:rPr>
         <w:drawing>
           <wp:anchor distT="0" distB="0" distL="114300" distR="114300" simplePos="0" relativeHeight="251658240" behindDoc="0" locked="0" layoutInCell="1" allowOverlap="1" wp14:anchorId="3CF2B9A8" wp14:editId="15924321">
             <wp:simplePos x="0" y="0"/>
@@ -212,7 +151,7 @@
                     <pic:cNvPicPr/>
                   </pic:nvPicPr>
                   <pic:blipFill>
-                    <a:blip r:embed="rId4">
+                    <a:blip r:embed="rId5">
                       <a:extLst>
                         <a:ext uri="{28A0092B-C50C-407E-A947-70E740481C1C}">
                           <a14:useLocalDpi xmlns:a14="http://schemas.microsoft.com/office/drawing/2010/main" val="0"/>
@@ -244,75 +183,14 @@
           </wp:anchor>
         </w:drawing>
       </w:r>
-      <w:proofErr w:type="spellStart"/>
-      <w:r>
-        <w:t>npm</w:t>
-      </w:r>
-      <w:proofErr w:type="spellEnd"/>
-      <w:r>
-        <w:t xml:space="preserve"> i --</w:t>
-      </w:r>
-      <w:proofErr w:type="spellStart"/>
-      <w:r>
-        <w:t>save</w:t>
-      </w:r>
-      <w:proofErr w:type="spellEnd"/>
-      <w:r>
-        <w:t xml:space="preserve"> class-validator class-transformer</w:t>
-      </w:r>
-      <w:r>
-        <w:t xml:space="preserve"> (</w:t>
-      </w:r>
-      <w:proofErr w:type="spellStart"/>
-      <w:r>
-        <w:t>class</w:t>
-      </w:r>
-      <w:proofErr w:type="spellEnd"/>
-      <w:r>
-        <w:t xml:space="preserve"> </w:t>
-      </w:r>
-      <w:proofErr w:type="spellStart"/>
-      <w:r>
-        <w:t>validator</w:t>
-      </w:r>
-      <w:proofErr w:type="spellEnd"/>
-      <w:r>
-        <w:t xml:space="preserve">) e </w:t>
-      </w:r>
-      <w:proofErr w:type="spellStart"/>
-      <w:r>
-        <w:t>dps</w:t>
-      </w:r>
-      <w:proofErr w:type="spellEnd"/>
-      <w:r>
-        <w:t xml:space="preserve"> colocar </w:t>
-      </w:r>
-      <w:r>
-        <w:t xml:space="preserve">no </w:t>
-      </w:r>
-      <w:proofErr w:type="spellStart"/>
-      <w:r>
-        <w:t>main</w:t>
-      </w:r>
-      <w:proofErr w:type="spellEnd"/>
-      <w:r>
-        <w:t xml:space="preserve">: </w:t>
-      </w:r>
-      <w:proofErr w:type="gramStart"/>
-      <w:r>
-        <w:t>app.useGlobalPipes</w:t>
-      </w:r>
-      <w:proofErr w:type="gramEnd"/>
-      <w:r>
-        <w:t xml:space="preserve">(new </w:t>
-      </w:r>
-      <w:proofErr w:type="gramStart"/>
-      <w:r>
-        <w:t>ValidationPipe(</w:t>
-      </w:r>
-      <w:proofErr w:type="gramEnd"/>
-      <w:r>
-        <w:t>));</w:t>
+      <w:r>
+        <w:t xml:space="preserve">npm i --save class-validator class-transformer (class validator) e dps colocar </w:t>
+      </w:r>
+      <w:r>
+        <w:t xml:space="preserve">no main: </w:t>
+      </w:r>
+      <w:r>
+        <w:t>app.useGlobalPipes(new ValidationPipe());</w:t>
       </w:r>
     </w:p>
     <w:p>
@@ -354,39 +232,200 @@
     </w:p>
     <w:p>
       <w:pPr>
-        <w:spacing w:line="240" w:lineRule="exact"/>
-      </w:pPr>
-      <w:proofErr w:type="spellStart"/>
-      <w:r>
-        <w:t>npm</w:t>
-      </w:r>
-      <w:proofErr w:type="spellEnd"/>
-      <w:r>
-        <w:t xml:space="preserve"> </w:t>
-      </w:r>
-      <w:proofErr w:type="spellStart"/>
-      <w:r>
-        <w:t>install</w:t>
-      </w:r>
-      <w:proofErr w:type="spellEnd"/>
-      <w:r>
-        <w:t xml:space="preserve"> </w:t>
-      </w:r>
-      <w:proofErr w:type="spellStart"/>
-      <w:r>
-        <w:t>uuid</w:t>
-      </w:r>
-      <w:proofErr w:type="spellEnd"/>
-      <w:r>
-        <w:t xml:space="preserve"> (biblioteca para gerar os </w:t>
-      </w:r>
-      <w:proofErr w:type="spellStart"/>
-      <w:r>
-        <w:t>uuid</w:t>
-      </w:r>
-      <w:proofErr w:type="spellEnd"/>
+        <w:pStyle w:val="PargrafodaLista"/>
+        <w:numPr>
+          <w:ilvl w:val="0"/>
+          <w:numId w:val="1"/>
+        </w:numPr>
+        <w:spacing w:line="240" w:lineRule="exact"/>
+      </w:pPr>
+      <w:r>
+        <w:t>npm install @nestjs/common@latest @nestjs/core@latest (garante que o validationPipe esteja disponível</w:t>
+      </w:r>
       <w:r>
         <w:t>)</w:t>
+      </w:r>
+    </w:p>
+    <w:p>
+      <w:pPr>
+        <w:pStyle w:val="PargrafodaLista"/>
+        <w:spacing w:line="240" w:lineRule="exact"/>
+      </w:pPr>
+    </w:p>
+    <w:p>
+      <w:pPr>
+        <w:pStyle w:val="PargrafodaLista"/>
+        <w:numPr>
+          <w:ilvl w:val="0"/>
+          <w:numId w:val="1"/>
+        </w:numPr>
+        <w:spacing w:line="240" w:lineRule="exact"/>
+      </w:pPr>
+      <w:r>
+        <w:t>npm install uuid (biblioteca para gerar os uuid)</w:t>
+      </w:r>
+    </w:p>
+    <w:p>
+      <w:pPr>
+        <w:pStyle w:val="PargrafodaLista"/>
+      </w:pPr>
+    </w:p>
+    <w:p>
+      <w:pPr>
+        <w:pStyle w:val="PargrafodaLista"/>
+        <w:numPr>
+          <w:ilvl w:val="0"/>
+          <w:numId w:val="1"/>
+        </w:numPr>
+        <w:spacing w:line="240" w:lineRule="exact"/>
+      </w:pPr>
+      <w:r>
+        <w:t>npm install bcrypt</w:t>
+      </w:r>
+      <w:r>
+        <w:t xml:space="preserve"> (biblioteca para criar o hasher)</w:t>
+      </w:r>
+    </w:p>
+    <w:p>
+      <w:pPr>
+        <w:pStyle w:val="PargrafodaLista"/>
+      </w:pPr>
+    </w:p>
+    <w:p>
+      <w:pPr>
+        <w:pStyle w:val="PargrafodaLista"/>
+        <w:numPr>
+          <w:ilvl w:val="0"/>
+          <w:numId w:val="1"/>
+        </w:numPr>
+        <w:spacing w:line="240" w:lineRule="exact"/>
+      </w:pPr>
+      <w:r>
+        <w:t>npm install --save-dev @types/bcrypt</w:t>
+      </w:r>
+      <w:r>
+        <w:t xml:space="preserve"> (tipos </w:t>
+      </w:r>
+      <w:r>
+        <w:t xml:space="preserve">do hasher </w:t>
+      </w:r>
+      <w:r>
+        <w:t>n</w:t>
+      </w:r>
+      <w:r>
+        <w:t>o typeScript)</w:t>
+      </w:r>
+    </w:p>
+    <w:p>
+      <w:pPr>
+        <w:pStyle w:val="PargrafodaLista"/>
+        <w:spacing w:line="240" w:lineRule="exact"/>
+      </w:pPr>
+    </w:p>
+    <w:p>
+      <w:pPr>
+        <w:pStyle w:val="PargrafodaLista"/>
+      </w:pPr>
+    </w:p>
+    <w:p>
+      <w:pPr>
+        <w:pStyle w:val="PargrafodaLista"/>
+        <w:spacing w:line="240" w:lineRule="exact"/>
+      </w:pPr>
+    </w:p>
+    <w:p>
+      <w:pPr>
+        <w:spacing w:line="240" w:lineRule="exact"/>
+      </w:pPr>
+      <w:r>
+        <w:rPr>
+          <w:highlight w:val="yellow"/>
+        </w:rPr>
+        <w:t>Criar Módulo de User:</w:t>
+      </w:r>
+    </w:p>
+    <w:p>
+      <w:pPr>
+        <w:spacing w:line="240" w:lineRule="exact"/>
+      </w:pPr>
+      <w:r>
+        <w:t>nest generate module user</w:t>
+      </w:r>
+    </w:p>
+    <w:p>
+      <w:pPr>
+        <w:spacing w:line="240" w:lineRule="exact"/>
+        <w:rPr>
+          <w:lang w:val="en-US"/>
+        </w:rPr>
+      </w:pPr>
+      <w:r>
+        <w:rPr>
+          <w:lang w:val="en-US"/>
+        </w:rPr>
+        <w:t>nest g</w:t>
+      </w:r>
+      <w:r>
+        <w:rPr>
+          <w:lang w:val="en-US"/>
+        </w:rPr>
+        <w:t>enerate</w:t>
+      </w:r>
+      <w:r>
+        <w:rPr>
+          <w:lang w:val="en-US"/>
+        </w:rPr>
+        <w:t xml:space="preserve"> controller user</w:t>
+      </w:r>
+    </w:p>
+    <w:p>
+      <w:pPr>
+        <w:spacing w:line="240" w:lineRule="exact"/>
+        <w:rPr>
+          <w:lang w:val="en-US"/>
+        </w:rPr>
+      </w:pPr>
+      <w:r>
+        <w:rPr>
+          <w:lang w:val="en-US"/>
+        </w:rPr>
+        <w:t>nest generate service user</w:t>
+      </w:r>
+    </w:p>
+    <w:p>
+      <w:pPr>
+        <w:spacing w:line="240" w:lineRule="exact"/>
+        <w:rPr>
+          <w:u w:val="single"/>
+          <w:lang w:val="en-US"/>
+        </w:rPr>
+      </w:pPr>
+    </w:p>
+    <w:p>
+      <w:pPr>
+        <w:spacing w:line="240" w:lineRule="exact"/>
+      </w:pPr>
+      <w:r>
+        <w:rPr>
+          <w:highlight w:val="yellow"/>
+        </w:rPr>
+        <w:t>Testar a aplicação:</w:t>
+      </w:r>
+    </w:p>
+    <w:p>
+      <w:pPr>
+        <w:spacing w:line="240" w:lineRule="exact"/>
+      </w:pPr>
+      <w:r>
+        <w:t>npm run start:dev</w:t>
+      </w:r>
+    </w:p>
+    <w:p>
+      <w:pPr>
+        <w:spacing w:line="240" w:lineRule="exact"/>
+      </w:pPr>
+      <w:r>
+        <w:t>(Ao executar este comando, o nestjs, por padrão, cria um servidor com a porta 3000, ou seja, a rota é http://localhost:3000.</w:t>
       </w:r>
     </w:p>
     <w:p>
@@ -401,183 +440,16 @@
     <w:p>
       <w:pPr>
         <w:spacing w:line="240" w:lineRule="exact"/>
-      </w:pPr>
-      <w:r>
-        <w:rPr>
-          <w:highlight w:val="yellow"/>
-        </w:rPr>
-        <w:t xml:space="preserve">Criar Módulo de </w:t>
-      </w:r>
-      <w:proofErr w:type="spellStart"/>
-      <w:r>
-        <w:rPr>
-          <w:highlight w:val="yellow"/>
-        </w:rPr>
-        <w:t>User</w:t>
-      </w:r>
-      <w:proofErr w:type="spellEnd"/>
-      <w:r>
-        <w:rPr>
-          <w:highlight w:val="yellow"/>
-        </w:rPr>
-        <w:t>:</w:t>
-      </w:r>
-    </w:p>
-    <w:p>
-      <w:pPr>
-        <w:spacing w:line="240" w:lineRule="exact"/>
-      </w:pPr>
-      <w:proofErr w:type="spellStart"/>
-      <w:r>
-        <w:t>nest</w:t>
-      </w:r>
-      <w:proofErr w:type="spellEnd"/>
-      <w:r>
-        <w:t xml:space="preserve"> </w:t>
-      </w:r>
-      <w:proofErr w:type="spellStart"/>
-      <w:r>
-        <w:t>generate</w:t>
-      </w:r>
-      <w:proofErr w:type="spellEnd"/>
-      <w:r>
-        <w:t xml:space="preserve"> module </w:t>
-      </w:r>
-      <w:proofErr w:type="spellStart"/>
-      <w:r>
-        <w:t>user</w:t>
-      </w:r>
-      <w:proofErr w:type="spellEnd"/>
-    </w:p>
-    <w:p>
-      <w:pPr>
-        <w:spacing w:line="240" w:lineRule="exact"/>
-        <w:rPr>
-          <w:lang w:val="en-US"/>
-        </w:rPr>
-      </w:pPr>
-      <w:r>
-        <w:rPr>
-          <w:lang w:val="en-US"/>
-        </w:rPr>
-        <w:t>nest g</w:t>
-      </w:r>
-      <w:r>
-        <w:rPr>
-          <w:lang w:val="en-US"/>
-        </w:rPr>
-        <w:t>enerate</w:t>
-      </w:r>
-      <w:r>
-        <w:rPr>
-          <w:lang w:val="en-US"/>
-        </w:rPr>
-        <w:t xml:space="preserve"> controller user</w:t>
-      </w:r>
-    </w:p>
-    <w:p>
-      <w:pPr>
-        <w:spacing w:line="240" w:lineRule="exact"/>
-        <w:rPr>
-          <w:lang w:val="en-US"/>
-        </w:rPr>
-      </w:pPr>
-      <w:r>
-        <w:rPr>
-          <w:lang w:val="en-US"/>
-        </w:rPr>
-        <w:t>nest generate service user</w:t>
-      </w:r>
-    </w:p>
-    <w:p>
-      <w:pPr>
-        <w:spacing w:line="240" w:lineRule="exact"/>
-        <w:rPr>
-          <w:u w:val="single"/>
-          <w:lang w:val="en-US"/>
-        </w:rPr>
-      </w:pPr>
-    </w:p>
-    <w:p>
-      <w:pPr>
-        <w:spacing w:line="240" w:lineRule="exact"/>
-      </w:pPr>
-      <w:r>
-        <w:rPr>
-          <w:highlight w:val="yellow"/>
-        </w:rPr>
-        <w:t>Testar a aplicação:</w:t>
-      </w:r>
-    </w:p>
-    <w:p>
-      <w:pPr>
-        <w:spacing w:line="240" w:lineRule="exact"/>
-      </w:pPr>
-      <w:proofErr w:type="spellStart"/>
-      <w:r>
-        <w:t>npm</w:t>
-      </w:r>
-      <w:proofErr w:type="spellEnd"/>
-      <w:r>
-        <w:t xml:space="preserve"> </w:t>
-      </w:r>
-      <w:proofErr w:type="spellStart"/>
-      <w:r>
-        <w:t>run</w:t>
-      </w:r>
-      <w:proofErr w:type="spellEnd"/>
-      <w:r>
-        <w:t xml:space="preserve"> </w:t>
-      </w:r>
-      <w:proofErr w:type="spellStart"/>
-      <w:r>
-        <w:t>start:dev</w:t>
-      </w:r>
-      <w:proofErr w:type="spellEnd"/>
-    </w:p>
-    <w:p>
-      <w:pPr>
-        <w:spacing w:line="240" w:lineRule="exact"/>
-      </w:pPr>
-      <w:r>
-        <w:t xml:space="preserve">(Ao executar este comando, o </w:t>
-      </w:r>
-      <w:proofErr w:type="spellStart"/>
-      <w:r>
-        <w:t>nestjs</w:t>
-      </w:r>
-      <w:proofErr w:type="spellEnd"/>
-      <w:r>
-        <w:t>, por padrão, cria um servidor com a porta 3000, ou seja, a rota é http://localhost:3000.</w:t>
-      </w:r>
-    </w:p>
-    <w:p>
-      <w:pPr>
-        <w:spacing w:line="240" w:lineRule="exact"/>
-      </w:pPr>
-    </w:p>
-    <w:p>
-      <w:pPr>
-        <w:spacing w:line="240" w:lineRule="exact"/>
         <w:rPr>
           <w:b/>
           <w:bCs/>
         </w:rPr>
       </w:pPr>
-    </w:p>
-    <w:p>
-      <w:pPr>
-        <w:spacing w:line="240" w:lineRule="exact"/>
+      <w:r>
         <w:rPr>
           <w:b/>
           <w:bCs/>
         </w:rPr>
-      </w:pPr>
-      <w:r>
-        <w:rPr>
-          <w:b/>
-          <w:bCs/>
-        </w:rPr>
         <w:t>Explicações:</w:t>
       </w:r>
     </w:p>
@@ -586,28 +458,16 @@
         <w:spacing w:line="240" w:lineRule="exact"/>
       </w:pPr>
       <w:r>
-        <w:t xml:space="preserve">O </w:t>
-      </w:r>
-      <w:proofErr w:type="spellStart"/>
-      <w:r>
-        <w:t>typescript</w:t>
-      </w:r>
-      <w:proofErr w:type="spellEnd"/>
-      <w:r>
-        <w:t xml:space="preserve"> é como um Javascript, mas com maior segurança. Utiliza tipos para indicar as variáveis e se algo for dar errado, ele avisa antes de iniciar o sistema.</w:t>
-      </w:r>
-    </w:p>
-    <w:p>
-      <w:pPr>
-        <w:spacing w:line="240" w:lineRule="exact"/>
-      </w:pPr>
-      <w:proofErr w:type="spellStart"/>
-      <w:r>
-        <w:t>Main.ts</w:t>
-      </w:r>
-      <w:proofErr w:type="spellEnd"/>
-      <w:r>
-        <w:t xml:space="preserve"> -&gt; arquivo de entrada</w:t>
+        <w:t>O typescript é como um Javascript, mas com maior segurança. Utiliza tipos para indicar as variáveis e se algo for dar errado, ele avisa antes de iniciar o sistema.</w:t>
+      </w:r>
+    </w:p>
+    <w:p>
+      <w:pPr>
+        <w:spacing w:line="240" w:lineRule="exact"/>
+      </w:pPr>
+      <w:r>
+        <w:lastRenderedPageBreak/>
+        <w:t>Main.ts -&gt; arquivo de entrada</w:t>
       </w:r>
     </w:p>
     <w:p>
@@ -624,31 +484,7 @@
         <w:t xml:space="preserve"> é </w:t>
       </w:r>
       <w:r>
-        <w:t xml:space="preserve">onde são registrados os </w:t>
-      </w:r>
-      <w:proofErr w:type="spellStart"/>
-      <w:r>
-        <w:t>imports</w:t>
-      </w:r>
-      <w:proofErr w:type="spellEnd"/>
-      <w:r>
-        <w:t xml:space="preserve">, os </w:t>
-      </w:r>
-      <w:proofErr w:type="spellStart"/>
-      <w:r>
-        <w:t>controllers</w:t>
-      </w:r>
-      <w:proofErr w:type="spellEnd"/>
-      <w:r>
-        <w:t xml:space="preserve"> e os </w:t>
-      </w:r>
-      <w:proofErr w:type="spellStart"/>
-      <w:r>
-        <w:t>providers</w:t>
-      </w:r>
-      <w:proofErr w:type="spellEnd"/>
-      <w:r>
-        <w:t>.</w:t>
+        <w:t>onde são registrados os imports, os controllers e os providers.</w:t>
       </w:r>
     </w:p>
     <w:p>
@@ -664,15 +500,203 @@
         <w:spacing w:line="240" w:lineRule="exact"/>
       </w:pPr>
       <w:r>
-        <w:t xml:space="preserve">Os </w:t>
-      </w:r>
-      <w:proofErr w:type="spellStart"/>
-      <w:r>
-        <w:t>imports</w:t>
-      </w:r>
-      <w:proofErr w:type="spellEnd"/>
-      <w:r>
-        <w:t xml:space="preserve"> são outros módulos/bibliotecas que a aplicação precisa;</w:t>
+        <w:t>Os imports são outros módulos/bibliotecas que a aplicação precisa;</w:t>
+      </w:r>
+    </w:p>
+    <w:p>
+      <w:pPr>
+        <w:spacing w:line="240" w:lineRule="exact"/>
+      </w:pPr>
+      <w:r>
+        <w:t xml:space="preserve">Os Controllers é que lida com as requisições </w:t>
+      </w:r>
+    </w:p>
+    <w:p>
+      <w:pPr>
+        <w:spacing w:line="240" w:lineRule="exact"/>
+      </w:pPr>
+      <w:r>
+        <w:t>E os Providers é que lida com as regras de negócio(service)</w:t>
+      </w:r>
+    </w:p>
+    <w:p>
+      <w:pPr>
+        <w:spacing w:line="240" w:lineRule="exact"/>
+      </w:pPr>
+    </w:p>
+    <w:p>
+      <w:pPr>
+        <w:spacing w:line="240" w:lineRule="exact"/>
+      </w:pPr>
+      <w:r>
+        <w:t>O controller recebe o que tem que fazer, indica qual é a função do service correspondente pra requisição e chama o service. O service faz as validações e faz as manipulações no banco de dados. Depois o Controller retorna a resposta.</w:t>
+      </w:r>
+    </w:p>
+    <w:p>
+      <w:pPr>
+        <w:spacing w:line="240" w:lineRule="exact"/>
+      </w:pPr>
+      <w:r>
+        <w:t>O controller é o garçom (pega o pedido, leva até o chefe e depois traz o pedido ao cliente)</w:t>
+      </w:r>
+    </w:p>
+    <w:p>
+      <w:pPr>
+        <w:spacing w:line="240" w:lineRule="exact"/>
+      </w:pPr>
+      <w:r>
+        <w:t>O service é a cozinha/chefe, faz o pedido que chega até ele, podendo ser pelo navegador ou pelo postman, etc.</w:t>
+      </w:r>
+    </w:p>
+    <w:p>
+      <w:pPr>
+        <w:spacing w:line="240" w:lineRule="exact"/>
+      </w:pPr>
+    </w:p>
+    <w:p>
+      <w:pPr>
+        <w:spacing w:line="240" w:lineRule="exact"/>
+      </w:pPr>
+      <w:r>
+        <w:t>O nest usa o TypeOrm para conversar com o banco de dados</w:t>
+      </w:r>
+    </w:p>
+    <w:p>
+      <w:pPr>
+        <w:spacing w:line="240" w:lineRule="exact"/>
+      </w:pPr>
+      <w:r>
+        <w:t xml:space="preserve">O arquivo Entity é uma representação da </w:t>
+      </w:r>
+      <w:r>
+        <w:t xml:space="preserve">tabela no banco  de dados, é a classe user que tem as propriedades do usuário(atributos) </w:t>
+      </w:r>
+    </w:p>
+    <w:p>
+      <w:pPr>
+        <w:spacing w:line="240" w:lineRule="exact"/>
+      </w:pPr>
+    </w:p>
+    <w:p>
+      <w:pPr>
+        <w:spacing w:line="240" w:lineRule="exact"/>
+      </w:pPr>
+      <w:r>
+        <w:t>O @Body usado dentro do Controller, serve para quando vamos enviar dados dentro do corpo da requisição</w:t>
+      </w:r>
+      <w:r>
+        <w:t>. O body(corpo da requisição) é como uma caixa onde fica guardado as informações em um Post ou Put, os quais são enviados ao Service</w:t>
+      </w:r>
+    </w:p>
+    <w:p>
+      <w:pPr>
+        <w:spacing w:line="240" w:lineRule="exact"/>
+      </w:pPr>
+    </w:p>
+    <w:p>
+      <w:pPr>
+        <w:spacing w:line="240" w:lineRule="exact"/>
+      </w:pPr>
+      <w:r>
+        <w:t>Se for adicionar uma nova coluna tem que configurar para aceitar nulo, pois no banco, se já houver registros, pode dar problema por não aceitar nulo</w:t>
+      </w:r>
+      <w:r>
+        <w:t>. Ficando assim: Column({ nullable: true })</w:t>
+      </w:r>
+    </w:p>
+    <w:p>
+      <w:pPr>
+        <w:spacing w:line="240" w:lineRule="exact"/>
+      </w:pPr>
+    </w:p>
+    <w:p>
+      <w:pPr>
+        <w:spacing w:line="240" w:lineRule="exact"/>
+      </w:pPr>
+      <w:r>
+        <w:t>Quando usamos “...user” estamos pegando todos os dados que o usuário enviou</w:t>
+      </w:r>
+    </w:p>
+    <w:p>
+      <w:pPr>
+        <w:spacing w:line="240" w:lineRule="exact"/>
+      </w:pPr>
+    </w:p>
+    <w:p>
+      <w:pPr>
+        <w:spacing w:line="240" w:lineRule="exact"/>
+      </w:pPr>
+      <w:r>
+        <w:t xml:space="preserve">Passo a passo: </w:t>
+      </w:r>
+    </w:p>
+    <w:p>
+      <w:pPr>
+        <w:spacing w:line="240" w:lineRule="exact"/>
+      </w:pPr>
+      <w:r>
+        <w:t>Fazer a importação do typeOrm</w:t>
+      </w:r>
+    </w:p>
+    <w:p>
+      <w:pPr>
+        <w:spacing w:line="240" w:lineRule="exact"/>
+      </w:pPr>
+      <w:r>
+        <w:t>Criar o module de user</w:t>
+      </w:r>
+    </w:p>
+    <w:p>
+      <w:pPr>
+        <w:spacing w:line="240" w:lineRule="exact"/>
+      </w:pPr>
+      <w:r>
+        <w:t>Criar o arquivo user.entity.ts (Entity de user) com os atributos do usuário</w:t>
+      </w:r>
+    </w:p>
+    <w:p>
+      <w:pPr>
+        <w:spacing w:line="240" w:lineRule="exact"/>
+      </w:pPr>
+      <w:r>
+        <w:t>Conectar a Entity ao module</w:t>
+      </w:r>
+    </w:p>
+    <w:p>
+      <w:pPr>
+        <w:spacing w:line="240" w:lineRule="exact"/>
+      </w:pPr>
+    </w:p>
+    <w:p>
+      <w:pPr>
+        <w:spacing w:line="240" w:lineRule="exact"/>
+      </w:pPr>
+      <w:r>
+        <w:t xml:space="preserve">Métodos do CRUD – No service: </w:t>
+      </w:r>
+    </w:p>
+    <w:p>
+      <w:pPr>
+        <w:spacing w:line="240" w:lineRule="exact"/>
+      </w:pPr>
+      <w:r>
+        <w:t>Save</w:t>
+      </w:r>
+    </w:p>
+    <w:p>
+      <w:pPr>
+        <w:spacing w:line="240" w:lineRule="exact"/>
+      </w:pPr>
+      <w:r>
+        <w:t>Find</w:t>
+      </w:r>
+    </w:p>
+    <w:p>
+      <w:pPr>
+        <w:spacing w:line="240" w:lineRule="exact"/>
+      </w:pPr>
+      <w:r>
+        <w:t>findOneBy</w:t>
       </w:r>
     </w:p>
     <w:p>
@@ -681,370 +705,6 @@
       </w:pPr>
       <w:r>
         <w:lastRenderedPageBreak/>
-        <w:t xml:space="preserve">Os </w:t>
-      </w:r>
-      <w:proofErr w:type="spellStart"/>
-      <w:r>
-        <w:t>Controllers</w:t>
-      </w:r>
-      <w:proofErr w:type="spellEnd"/>
-      <w:r>
-        <w:t xml:space="preserve"> é que lida com as requisições </w:t>
-      </w:r>
-    </w:p>
-    <w:p>
-      <w:pPr>
-        <w:spacing w:line="240" w:lineRule="exact"/>
-      </w:pPr>
-      <w:r>
-        <w:t xml:space="preserve">E os </w:t>
-      </w:r>
-      <w:proofErr w:type="spellStart"/>
-      <w:r>
-        <w:t>Providers</w:t>
-      </w:r>
-      <w:proofErr w:type="spellEnd"/>
-      <w:r>
-        <w:t xml:space="preserve"> é que lida com as regras de negócio(</w:t>
-      </w:r>
-      <w:proofErr w:type="spellStart"/>
-      <w:r>
-        <w:t>service</w:t>
-      </w:r>
-      <w:proofErr w:type="spellEnd"/>
-      <w:r>
-        <w:t>)</w:t>
-      </w:r>
-    </w:p>
-    <w:p>
-      <w:pPr>
-        <w:spacing w:line="240" w:lineRule="exact"/>
-      </w:pPr>
-    </w:p>
-    <w:p>
-      <w:pPr>
-        <w:spacing w:line="240" w:lineRule="exact"/>
-      </w:pPr>
-      <w:r>
-        <w:t xml:space="preserve">O </w:t>
-      </w:r>
-      <w:proofErr w:type="spellStart"/>
-      <w:r>
-        <w:t>controller</w:t>
-      </w:r>
-      <w:proofErr w:type="spellEnd"/>
-      <w:r>
-        <w:t xml:space="preserve"> recebe o que tem que fazer, indica qual é a função do </w:t>
-      </w:r>
-      <w:proofErr w:type="spellStart"/>
-      <w:r>
-        <w:t>service</w:t>
-      </w:r>
-      <w:proofErr w:type="spellEnd"/>
-      <w:r>
-        <w:t xml:space="preserve"> correspondente pra requisição e chama o </w:t>
-      </w:r>
-      <w:proofErr w:type="spellStart"/>
-      <w:r>
-        <w:t>service</w:t>
-      </w:r>
-      <w:proofErr w:type="spellEnd"/>
-      <w:r>
-        <w:t xml:space="preserve">. O </w:t>
-      </w:r>
-      <w:proofErr w:type="spellStart"/>
-      <w:r>
-        <w:t>service</w:t>
-      </w:r>
-      <w:proofErr w:type="spellEnd"/>
-      <w:r>
-        <w:t xml:space="preserve"> faz as validações e faz as manipulações no banco de dados. Depois o </w:t>
-      </w:r>
-      <w:proofErr w:type="spellStart"/>
-      <w:r>
-        <w:t>Controller</w:t>
-      </w:r>
-      <w:proofErr w:type="spellEnd"/>
-      <w:r>
-        <w:t xml:space="preserve"> retorna a resposta.</w:t>
-      </w:r>
-    </w:p>
-    <w:p>
-      <w:pPr>
-        <w:spacing w:line="240" w:lineRule="exact"/>
-      </w:pPr>
-      <w:r>
-        <w:t xml:space="preserve">O </w:t>
-      </w:r>
-      <w:proofErr w:type="spellStart"/>
-      <w:r>
-        <w:t>controller</w:t>
-      </w:r>
-      <w:proofErr w:type="spellEnd"/>
-      <w:r>
-        <w:t xml:space="preserve"> é o garçom (pega o pedido, leva até o chefe e depois traz o pedido ao cliente)</w:t>
-      </w:r>
-    </w:p>
-    <w:p>
-      <w:pPr>
-        <w:spacing w:line="240" w:lineRule="exact"/>
-      </w:pPr>
-      <w:r>
-        <w:t xml:space="preserve">O </w:t>
-      </w:r>
-      <w:proofErr w:type="spellStart"/>
-      <w:r>
-        <w:t>service</w:t>
-      </w:r>
-      <w:proofErr w:type="spellEnd"/>
-      <w:r>
-        <w:t xml:space="preserve"> é a cozinha/chefe, faz o pedido que chega até ele, podendo ser pelo navegador ou pelo </w:t>
-      </w:r>
-      <w:proofErr w:type="spellStart"/>
-      <w:r>
-        <w:t>postman</w:t>
-      </w:r>
-      <w:proofErr w:type="spellEnd"/>
-      <w:r>
-        <w:t>, etc.</w:t>
-      </w:r>
-    </w:p>
-    <w:p>
-      <w:pPr>
-        <w:spacing w:line="240" w:lineRule="exact"/>
-      </w:pPr>
-    </w:p>
-    <w:p>
-      <w:pPr>
-        <w:spacing w:line="240" w:lineRule="exact"/>
-      </w:pPr>
-      <w:r>
-        <w:t xml:space="preserve">O </w:t>
-      </w:r>
-      <w:proofErr w:type="spellStart"/>
-      <w:r>
-        <w:t>nest</w:t>
-      </w:r>
-      <w:proofErr w:type="spellEnd"/>
-      <w:r>
-        <w:t xml:space="preserve"> usa o </w:t>
-      </w:r>
-      <w:proofErr w:type="spellStart"/>
-      <w:r>
-        <w:t>TypeOrm</w:t>
-      </w:r>
-      <w:proofErr w:type="spellEnd"/>
-      <w:r>
-        <w:t xml:space="preserve"> para conversar com o banco de dados</w:t>
-      </w:r>
-    </w:p>
-    <w:p>
-      <w:pPr>
-        <w:spacing w:line="240" w:lineRule="exact"/>
-      </w:pPr>
-      <w:r>
-        <w:t xml:space="preserve">O arquivo Entity é uma representação da </w:t>
-      </w:r>
-      <w:r>
-        <w:t xml:space="preserve">tabela no </w:t>
-      </w:r>
-      <w:proofErr w:type="gramStart"/>
-      <w:r>
-        <w:t>banco  de</w:t>
-      </w:r>
-      <w:proofErr w:type="gramEnd"/>
-      <w:r>
-        <w:t xml:space="preserve"> dados, é a classe </w:t>
-      </w:r>
-      <w:proofErr w:type="spellStart"/>
-      <w:r>
-        <w:t>user</w:t>
-      </w:r>
-      <w:proofErr w:type="spellEnd"/>
-      <w:r>
-        <w:t xml:space="preserve"> que tem as propriedades do usuário(atributos) </w:t>
-      </w:r>
-    </w:p>
-    <w:p>
-      <w:pPr>
-        <w:spacing w:line="240" w:lineRule="exact"/>
-      </w:pPr>
-    </w:p>
-    <w:p>
-      <w:pPr>
-        <w:spacing w:line="240" w:lineRule="exact"/>
-      </w:pPr>
-      <w:r>
-        <w:t xml:space="preserve">O @Body </w:t>
-      </w:r>
-      <w:proofErr w:type="spellStart"/>
-      <w:r>
-        <w:t>usado</w:t>
-      </w:r>
-      <w:proofErr w:type="spellEnd"/>
-      <w:r>
-        <w:t xml:space="preserve"> dentro do </w:t>
-      </w:r>
-      <w:proofErr w:type="spellStart"/>
-      <w:r>
-        <w:t>Controller</w:t>
-      </w:r>
-      <w:proofErr w:type="spellEnd"/>
-      <w:r>
-        <w:t>, serve para quando vamos enviar dados dentro do corpo da requisição</w:t>
-      </w:r>
-      <w:r>
-        <w:t xml:space="preserve">. O </w:t>
-      </w:r>
-      <w:proofErr w:type="gramStart"/>
-      <w:r>
-        <w:t>body(</w:t>
-      </w:r>
-      <w:proofErr w:type="gramEnd"/>
-      <w:r>
-        <w:t xml:space="preserve">corpo da requisição) é como uma caixa onde fica guardado as informações em um Post ou </w:t>
-      </w:r>
-      <w:proofErr w:type="spellStart"/>
-      <w:r>
-        <w:t>Put</w:t>
-      </w:r>
-      <w:proofErr w:type="spellEnd"/>
-      <w:r>
-        <w:t>, os quais são enviados ao Service</w:t>
-      </w:r>
-    </w:p>
-    <w:p>
-      <w:pPr>
-        <w:spacing w:line="240" w:lineRule="exact"/>
-      </w:pPr>
-    </w:p>
-    <w:p>
-      <w:pPr>
-        <w:spacing w:line="240" w:lineRule="exact"/>
-      </w:pPr>
-      <w:r>
-        <w:t xml:space="preserve">Passo a passo: </w:t>
-      </w:r>
-    </w:p>
-    <w:p>
-      <w:pPr>
-        <w:spacing w:line="240" w:lineRule="exact"/>
-      </w:pPr>
-      <w:r>
-        <w:t xml:space="preserve">Fazer a importação do </w:t>
-      </w:r>
-      <w:proofErr w:type="spellStart"/>
-      <w:r>
-        <w:t>typeOrm</w:t>
-      </w:r>
-      <w:proofErr w:type="spellEnd"/>
-    </w:p>
-    <w:p>
-      <w:pPr>
-        <w:spacing w:line="240" w:lineRule="exact"/>
-      </w:pPr>
-      <w:r>
-        <w:t xml:space="preserve">Criar o module de </w:t>
-      </w:r>
-      <w:proofErr w:type="spellStart"/>
-      <w:r>
-        <w:t>user</w:t>
-      </w:r>
-      <w:proofErr w:type="spellEnd"/>
-    </w:p>
-    <w:p>
-      <w:pPr>
-        <w:spacing w:line="240" w:lineRule="exact"/>
-      </w:pPr>
-      <w:r>
-        <w:t xml:space="preserve">Criar o arquivo </w:t>
-      </w:r>
-      <w:proofErr w:type="spellStart"/>
-      <w:proofErr w:type="gramStart"/>
-      <w:r>
-        <w:t>user.entity</w:t>
-      </w:r>
-      <w:proofErr w:type="gramEnd"/>
-      <w:r>
-        <w:t>.ts</w:t>
-      </w:r>
-      <w:proofErr w:type="spellEnd"/>
-      <w:r>
-        <w:t xml:space="preserve"> (Entity de </w:t>
-      </w:r>
-      <w:proofErr w:type="spellStart"/>
-      <w:r>
-        <w:t>user</w:t>
-      </w:r>
-      <w:proofErr w:type="spellEnd"/>
-      <w:r>
-        <w:t>) com os atributos do usuário</w:t>
-      </w:r>
-    </w:p>
-    <w:p>
-      <w:pPr>
-        <w:spacing w:line="240" w:lineRule="exact"/>
-      </w:pPr>
-      <w:r>
-        <w:t>Conectar a Entity ao module</w:t>
-      </w:r>
-    </w:p>
-    <w:p>
-      <w:pPr>
-        <w:spacing w:line="240" w:lineRule="exact"/>
-      </w:pPr>
-    </w:p>
-    <w:p>
-      <w:pPr>
-        <w:spacing w:line="240" w:lineRule="exact"/>
-      </w:pPr>
-      <w:r>
-        <w:t xml:space="preserve">Métodos do CRUD – No </w:t>
-      </w:r>
-      <w:proofErr w:type="spellStart"/>
-      <w:r>
-        <w:t>service</w:t>
-      </w:r>
-      <w:proofErr w:type="spellEnd"/>
-      <w:r>
-        <w:t xml:space="preserve">: </w:t>
-      </w:r>
-    </w:p>
-    <w:p>
-      <w:pPr>
-        <w:spacing w:line="240" w:lineRule="exact"/>
-      </w:pPr>
-      <w:proofErr w:type="spellStart"/>
-      <w:r>
-        <w:t>Save</w:t>
-      </w:r>
-      <w:proofErr w:type="spellEnd"/>
-    </w:p>
-    <w:p>
-      <w:pPr>
-        <w:spacing w:line="240" w:lineRule="exact"/>
-      </w:pPr>
-      <w:proofErr w:type="spellStart"/>
-      <w:r>
-        <w:t>Find</w:t>
-      </w:r>
-      <w:proofErr w:type="spellEnd"/>
-    </w:p>
-    <w:p>
-      <w:pPr>
-        <w:spacing w:line="240" w:lineRule="exact"/>
-      </w:pPr>
-      <w:proofErr w:type="spellStart"/>
-      <w:r>
-        <w:t>findOneBy</w:t>
-      </w:r>
-      <w:proofErr w:type="spellEnd"/>
-    </w:p>
-    <w:p>
-      <w:pPr>
-        <w:spacing w:line="240" w:lineRule="exact"/>
-      </w:pPr>
-      <w:r>
         <w:t>update</w:t>
       </w:r>
     </w:p>
@@ -1089,6 +749,243 @@
     </w:sectPr>
   </w:body>
 </w:document>
+</file>
+
+<file path=word/numbering.xml><?xml version="1.0" encoding="utf-8"?>
+<w:numbering xmlns:wpc="http://schemas.microsoft.com/office/word/2010/wordprocessingCanvas" xmlns:cx="http://schemas.microsoft.com/office/drawing/2014/chartex" xmlns:cx1="http://schemas.microsoft.com/office/drawing/2015/9/8/chartex" xmlns:cx2="http://schemas.microsoft.com/office/drawing/2015/10/21/chartex" xmlns:cx3="http://schemas.microsoft.com/office/drawing/2016/5/9/chartex" xmlns:cx4="http://schemas.microsoft.com/office/drawing/2016/5/10/chartex" xmlns:cx5="http://schemas.microsoft.com/office/drawing/2016/5/11/chartex" xmlns:cx6="http://schemas.microsoft.com/office/drawing/2016/5/12/chartex" xmlns:cx7="http://schemas.microsoft.com/office/drawing/2016/5/13/chartex" xmlns:cx8="http://schemas.microsoft.com/office/drawing/2016/5/14/chartex" xmlns:mc="http://schemas.openxmlformats.org/markup-compatibility/2006" xmlns:aink="http://schemas.microsoft.com/office/drawing/2016/ink" xmlns:am3d="http://schemas.microsoft.com/office/drawing/2017/model3d" xmlns:o="urn:schemas-microsoft-com:office:office" xmlns:oel="http://schemas.microsoft.com/office/2019/extlst" xmlns:r="http://schemas.openxmlformats.org/officeDocument/2006/relationships" xmlns:m="http://schemas.openxmlformats.org/officeDocument/2006/math" xmlns:v="urn:schemas-microsoft-com:vml" xmlns:wp14="http://schemas.microsoft.com/office/word/2010/wordprocessingDrawing" xmlns:wp="http://schemas.openxmlformats.org/drawingml/2006/wordprocessingDrawing" xmlns:w10="urn:schemas-microsoft-com:office:word" xmlns:w="http://schemas.openxmlformats.org/wordprocessingml/2006/main" xmlns:w14="http://schemas.microsoft.com/office/word/2010/wordml" xmlns:w15="http://schemas.microsoft.com/office/word/2012/wordml" xmlns:w16cex="http://schemas.microsoft.com/office/word/2018/wordml/cex" xmlns:w16cid="http://schemas.microsoft.com/office/word/2016/wordml/cid" xmlns:w16="http://schemas.microsoft.com/office/word/2018/wordml" xmlns:w16du="http://schemas.microsoft.com/office/word/2023/wordml/word16du" xmlns:w16sdtdh="http://schemas.microsoft.com/office/word/2020/wordml/sdtdatahash" xmlns:w16sdtfl="http://schemas.microsoft.com/office/word/2024/wordml/sdtformatlock" xmlns:w16se="http://schemas.microsoft.com/office/word/2015/wordml/symex" xmlns:wpg="http://schemas.microsoft.com/office/word/2010/wordprocessingGroup" xmlns:wpi="http://schemas.microsoft.com/office/word/2010/wordprocessingInk" xmlns:wne="http://schemas.microsoft.com/office/word/2006/wordml" xmlns:wps="http://schemas.microsoft.com/office/word/2010/wordprocessingShape" mc:Ignorable="w14 w15 w16se w16cid w16 w16cex w16sdtdh w16sdtfl w16du wp14">
+  <w:abstractNum w:abstractNumId="0" w15:restartNumberingAfterBreak="0">
+    <w:nsid w:val="359A1EE0"/>
+    <w:multiLevelType w:val="hybridMultilevel"/>
+    <w:tmpl w:val="5CC46490"/>
+    <w:lvl w:ilvl="0" w:tplc="04160001">
+      <w:start w:val="1"/>
+      <w:numFmt w:val="bullet"/>
+      <w:lvlText w:val=""/>
+      <w:lvlJc w:val="left"/>
+      <w:pPr>
+        <w:ind w:left="720" w:hanging="360"/>
+      </w:pPr>
+      <w:rPr>
+        <w:rFonts w:ascii="Symbol" w:hAnsi="Symbol" w:hint="default"/>
+      </w:rPr>
+    </w:lvl>
+    <w:lvl w:ilvl="1" w:tplc="04160003" w:tentative="1">
+      <w:start w:val="1"/>
+      <w:numFmt w:val="bullet"/>
+      <w:lvlText w:val="o"/>
+      <w:lvlJc w:val="left"/>
+      <w:pPr>
+        <w:ind w:left="1440" w:hanging="360"/>
+      </w:pPr>
+      <w:rPr>
+        <w:rFonts w:ascii="Courier New" w:hAnsi="Courier New" w:cs="Courier New" w:hint="default"/>
+      </w:rPr>
+    </w:lvl>
+    <w:lvl w:ilvl="2" w:tplc="04160005" w:tentative="1">
+      <w:start w:val="1"/>
+      <w:numFmt w:val="bullet"/>
+      <w:lvlText w:val=""/>
+      <w:lvlJc w:val="left"/>
+      <w:pPr>
+        <w:ind w:left="2160" w:hanging="360"/>
+      </w:pPr>
+      <w:rPr>
+        <w:rFonts w:ascii="Wingdings" w:hAnsi="Wingdings" w:hint="default"/>
+      </w:rPr>
+    </w:lvl>
+    <w:lvl w:ilvl="3" w:tplc="04160001" w:tentative="1">
+      <w:start w:val="1"/>
+      <w:numFmt w:val="bullet"/>
+      <w:lvlText w:val=""/>
+      <w:lvlJc w:val="left"/>
+      <w:pPr>
+        <w:ind w:left="2880" w:hanging="360"/>
+      </w:pPr>
+      <w:rPr>
+        <w:rFonts w:ascii="Symbol" w:hAnsi="Symbol" w:hint="default"/>
+      </w:rPr>
+    </w:lvl>
+    <w:lvl w:ilvl="4" w:tplc="04160003" w:tentative="1">
+      <w:start w:val="1"/>
+      <w:numFmt w:val="bullet"/>
+      <w:lvlText w:val="o"/>
+      <w:lvlJc w:val="left"/>
+      <w:pPr>
+        <w:ind w:left="3600" w:hanging="360"/>
+      </w:pPr>
+      <w:rPr>
+        <w:rFonts w:ascii="Courier New" w:hAnsi="Courier New" w:cs="Courier New" w:hint="default"/>
+      </w:rPr>
+    </w:lvl>
+    <w:lvl w:ilvl="5" w:tplc="04160005" w:tentative="1">
+      <w:start w:val="1"/>
+      <w:numFmt w:val="bullet"/>
+      <w:lvlText w:val=""/>
+      <w:lvlJc w:val="left"/>
+      <w:pPr>
+        <w:ind w:left="4320" w:hanging="360"/>
+      </w:pPr>
+      <w:rPr>
+        <w:rFonts w:ascii="Wingdings" w:hAnsi="Wingdings" w:hint="default"/>
+      </w:rPr>
+    </w:lvl>
+    <w:lvl w:ilvl="6" w:tplc="04160001" w:tentative="1">
+      <w:start w:val="1"/>
+      <w:numFmt w:val="bullet"/>
+      <w:lvlText w:val=""/>
+      <w:lvlJc w:val="left"/>
+      <w:pPr>
+        <w:ind w:left="5040" w:hanging="360"/>
+      </w:pPr>
+      <w:rPr>
+        <w:rFonts w:ascii="Symbol" w:hAnsi="Symbol" w:hint="default"/>
+      </w:rPr>
+    </w:lvl>
+    <w:lvl w:ilvl="7" w:tplc="04160003" w:tentative="1">
+      <w:start w:val="1"/>
+      <w:numFmt w:val="bullet"/>
+      <w:lvlText w:val="o"/>
+      <w:lvlJc w:val="left"/>
+      <w:pPr>
+        <w:ind w:left="5760" w:hanging="360"/>
+      </w:pPr>
+      <w:rPr>
+        <w:rFonts w:ascii="Courier New" w:hAnsi="Courier New" w:cs="Courier New" w:hint="default"/>
+      </w:rPr>
+    </w:lvl>
+    <w:lvl w:ilvl="8" w:tplc="04160005" w:tentative="1">
+      <w:start w:val="1"/>
+      <w:numFmt w:val="bullet"/>
+      <w:lvlText w:val=""/>
+      <w:lvlJc w:val="left"/>
+      <w:pPr>
+        <w:ind w:left="6480" w:hanging="360"/>
+      </w:pPr>
+      <w:rPr>
+        <w:rFonts w:ascii="Wingdings" w:hAnsi="Wingdings" w:hint="default"/>
+      </w:rPr>
+    </w:lvl>
+  </w:abstractNum>
+  <w:abstractNum w:abstractNumId="1" w15:restartNumberingAfterBreak="0">
+    <w:nsid w:val="539F3B04"/>
+    <w:multiLevelType w:val="hybridMultilevel"/>
+    <w:tmpl w:val="20FE1622"/>
+    <w:lvl w:ilvl="0" w:tplc="04160001">
+      <w:start w:val="1"/>
+      <w:numFmt w:val="bullet"/>
+      <w:lvlText w:val=""/>
+      <w:lvlJc w:val="left"/>
+      <w:pPr>
+        <w:ind w:left="720" w:hanging="360"/>
+      </w:pPr>
+      <w:rPr>
+        <w:rFonts w:ascii="Symbol" w:hAnsi="Symbol" w:hint="default"/>
+      </w:rPr>
+    </w:lvl>
+    <w:lvl w:ilvl="1" w:tplc="04160003" w:tentative="1">
+      <w:start w:val="1"/>
+      <w:numFmt w:val="bullet"/>
+      <w:lvlText w:val="o"/>
+      <w:lvlJc w:val="left"/>
+      <w:pPr>
+        <w:ind w:left="1440" w:hanging="360"/>
+      </w:pPr>
+      <w:rPr>
+        <w:rFonts w:ascii="Courier New" w:hAnsi="Courier New" w:cs="Courier New" w:hint="default"/>
+      </w:rPr>
+    </w:lvl>
+    <w:lvl w:ilvl="2" w:tplc="04160005" w:tentative="1">
+      <w:start w:val="1"/>
+      <w:numFmt w:val="bullet"/>
+      <w:lvlText w:val=""/>
+      <w:lvlJc w:val="left"/>
+      <w:pPr>
+        <w:ind w:left="2160" w:hanging="360"/>
+      </w:pPr>
+      <w:rPr>
+        <w:rFonts w:ascii="Wingdings" w:hAnsi="Wingdings" w:hint="default"/>
+      </w:rPr>
+    </w:lvl>
+    <w:lvl w:ilvl="3" w:tplc="04160001" w:tentative="1">
+      <w:start w:val="1"/>
+      <w:numFmt w:val="bullet"/>
+      <w:lvlText w:val=""/>
+      <w:lvlJc w:val="left"/>
+      <w:pPr>
+        <w:ind w:left="2880" w:hanging="360"/>
+      </w:pPr>
+      <w:rPr>
+        <w:rFonts w:ascii="Symbol" w:hAnsi="Symbol" w:hint="default"/>
+      </w:rPr>
+    </w:lvl>
+    <w:lvl w:ilvl="4" w:tplc="04160003" w:tentative="1">
+      <w:start w:val="1"/>
+      <w:numFmt w:val="bullet"/>
+      <w:lvlText w:val="o"/>
+      <w:lvlJc w:val="left"/>
+      <w:pPr>
+        <w:ind w:left="3600" w:hanging="360"/>
+      </w:pPr>
+      <w:rPr>
+        <w:rFonts w:ascii="Courier New" w:hAnsi="Courier New" w:cs="Courier New" w:hint="default"/>
+      </w:rPr>
+    </w:lvl>
+    <w:lvl w:ilvl="5" w:tplc="04160005" w:tentative="1">
+      <w:start w:val="1"/>
+      <w:numFmt w:val="bullet"/>
+      <w:lvlText w:val=""/>
+      <w:lvlJc w:val="left"/>
+      <w:pPr>
+        <w:ind w:left="4320" w:hanging="360"/>
+      </w:pPr>
+      <w:rPr>
+        <w:rFonts w:ascii="Wingdings" w:hAnsi="Wingdings" w:hint="default"/>
+      </w:rPr>
+    </w:lvl>
+    <w:lvl w:ilvl="6" w:tplc="04160001" w:tentative="1">
+      <w:start w:val="1"/>
+      <w:numFmt w:val="bullet"/>
+      <w:lvlText w:val=""/>
+      <w:lvlJc w:val="left"/>
+      <w:pPr>
+        <w:ind w:left="5040" w:hanging="360"/>
+      </w:pPr>
+      <w:rPr>
+        <w:rFonts w:ascii="Symbol" w:hAnsi="Symbol" w:hint="default"/>
+      </w:rPr>
+    </w:lvl>
+    <w:lvl w:ilvl="7" w:tplc="04160003" w:tentative="1">
+      <w:start w:val="1"/>
+      <w:numFmt w:val="bullet"/>
+      <w:lvlText w:val="o"/>
+      <w:lvlJc w:val="left"/>
+      <w:pPr>
+        <w:ind w:left="5760" w:hanging="360"/>
+      </w:pPr>
+      <w:rPr>
+        <w:rFonts w:ascii="Courier New" w:hAnsi="Courier New" w:cs="Courier New" w:hint="default"/>
+      </w:rPr>
+    </w:lvl>
+    <w:lvl w:ilvl="8" w:tplc="04160005" w:tentative="1">
+      <w:start w:val="1"/>
+      <w:numFmt w:val="bullet"/>
+      <w:lvlText w:val=""/>
+      <w:lvlJc w:val="left"/>
+      <w:pPr>
+        <w:ind w:left="6480" w:hanging="360"/>
+      </w:pPr>
+      <w:rPr>
+        <w:rFonts w:ascii="Wingdings" w:hAnsi="Wingdings" w:hint="default"/>
+      </w:rPr>
+    </w:lvl>
+  </w:abstractNum>
+  <w:num w:numId="1" w16cid:durableId="1874224045">
+    <w:abstractNumId w:val="0"/>
+  </w:num>
+  <w:num w:numId="2" w16cid:durableId="1944339518">
+    <w:abstractNumId w:val="1"/>
+  </w:num>
+</w:numbering>
 </file>
 
 <file path=word/styles.xml><?xml version="1.0" encoding="utf-8"?>
@@ -1694,6 +1591,7 @@
   <w:style w:type="character" w:default="1" w:styleId="Fontepargpadro">
     <w:name w:val="Default Paragraph Font"/>
     <w:uiPriority w:val="1"/>
+    <w:semiHidden/>
     <w:unhideWhenUsed/>
   </w:style>
   <w:style w:type="table" w:default="1" w:styleId="Tabelanormal">

</xml_diff>